<commit_message>
feat: initial draft of 2-9HW, waiting for modification
</commit_message>
<xml_diff>
--- a/★2-9專題製作-提案書/2-9專題製作內容提案書.docx
+++ b/★2-9專題製作-提案書/2-9專題製作內容提案書.docx
@@ -1,6 +1,6 @@
 
 <file path=word/document.xml><?xml version="1.0" encoding="utf-8"?>
-<w:document xmlns:wpc="http://schemas.microsoft.com/office/word/2010/wordprocessingCanvas" xmlns:cx="http://schemas.microsoft.com/office/drawing/2014/chartex" xmlns:cx1="http://schemas.microsoft.com/office/drawing/2015/9/8/chartex" xmlns:cx2="http://schemas.microsoft.com/office/drawing/2015/10/21/chartex" xmlns:cx3="http://schemas.microsoft.com/office/drawing/2016/5/9/chartex" xmlns:cx4="http://schemas.microsoft.com/office/drawing/2016/5/10/chartex" xmlns:cx5="http://schemas.microsoft.com/office/drawing/2016/5/11/chartex" xmlns:cx6="http://schemas.microsoft.com/office/drawing/2016/5/12/chartex" xmlns:cx7="http://schemas.microsoft.com/office/drawing/2016/5/13/chartex" xmlns:cx8="http://schemas.microsoft.com/office/drawing/2016/5/14/chartex" xmlns:mc="http://schemas.openxmlformats.org/markup-compatibility/2006" xmlns:aink="http://schemas.microsoft.com/office/drawing/2016/ink" xmlns:am3d="http://schemas.microsoft.com/office/drawing/2017/model3d" xmlns:o="urn:schemas-microsoft-com:office:office" xmlns:r="http://schemas.openxmlformats.org/officeDocument/2006/relationships" xmlns:m="http://schemas.openxmlformats.org/officeDocument/2006/math" xmlns:v="urn:schemas-microsoft-com:vml" xmlns:wp14="http://schemas.microsoft.com/office/word/2010/wordprocessingDrawing" xmlns:wp="http://schemas.openxmlformats.org/drawingml/2006/wordprocessingDrawing" xmlns:w10="urn:schemas-microsoft-com:office:word" xmlns:w="http://schemas.openxmlformats.org/wordprocessingml/2006/main" xmlns:w14="http://schemas.microsoft.com/office/word/2010/wordml" xmlns:w15="http://schemas.microsoft.com/office/word/2012/wordml" xmlns:w16cid="http://schemas.microsoft.com/office/word/2016/wordml/cid" xmlns:w16se="http://schemas.microsoft.com/office/word/2015/wordml/symex" xmlns:wpg="http://schemas.microsoft.com/office/word/2010/wordprocessingGroup" xmlns:wpi="http://schemas.microsoft.com/office/word/2010/wordprocessingInk" xmlns:wne="http://schemas.microsoft.com/office/word/2006/wordml" xmlns:wps="http://schemas.microsoft.com/office/word/2010/wordprocessingShape" mc:Ignorable="w14 w15 w16se w16cid wp14">
+<w:document xmlns:wpc="http://schemas.microsoft.com/office/word/2010/wordprocessingCanvas" xmlns:cx="http://schemas.microsoft.com/office/drawing/2014/chartex" xmlns:cx1="http://schemas.microsoft.com/office/drawing/2015/9/8/chartex" xmlns:mc="http://schemas.openxmlformats.org/markup-compatibility/2006" xmlns:o="urn:schemas-microsoft-com:office:office" xmlns:r="http://schemas.openxmlformats.org/officeDocument/2006/relationships" xmlns:m="http://schemas.openxmlformats.org/officeDocument/2006/math" xmlns:v="urn:schemas-microsoft-com:vml" xmlns:wp14="http://schemas.microsoft.com/office/word/2010/wordprocessingDrawing" xmlns:wp="http://schemas.openxmlformats.org/drawingml/2006/wordprocessingDrawing" xmlns:w10="urn:schemas-microsoft-com:office:word" xmlns:w="http://schemas.openxmlformats.org/wordprocessingml/2006/main" xmlns:w14="http://schemas.microsoft.com/office/word/2010/wordml" xmlns:w15="http://schemas.microsoft.com/office/word/2012/wordml" xmlns:w16se="http://schemas.microsoft.com/office/word/2015/wordml/symex" xmlns:wpg="http://schemas.microsoft.com/office/word/2010/wordprocessingGroup" xmlns:wpi="http://schemas.microsoft.com/office/word/2010/wordprocessingInk" xmlns:wne="http://schemas.microsoft.com/office/word/2006/wordml" xmlns:wps="http://schemas.microsoft.com/office/word/2010/wordprocessingShape" mc:Ignorable="w14 w15 w16se wp14">
   <w:body>
     <w:p>
       <w:pPr>
@@ -561,12 +561,103 @@
       <w:pPr>
         <w:pStyle w:val="a7"/>
         <w:spacing w:afterLines="50" w:after="180"/>
+        <w:rPr>
+          <w:rFonts w:ascii="標楷體" w:eastAsia="標楷體" w:hAnsi="標楷體"/>
+        </w:rPr>
+      </w:pPr>
+      <w:permStart w:id="2039903939" w:edGrp="everyone"/>
+      <w:r>
+        <w:rPr>
+          <w:rFonts w:ascii="標楷體" w:eastAsia="標楷體" w:hAnsi="標楷體" w:hint="eastAsia"/>
+        </w:rPr>
+        <w:t xml:space="preserve">  </w:t>
+      </w:r>
+      <w:r>
+        <w:rPr>
+          <w:rFonts w:ascii="標楷體" w:eastAsia="標楷體" w:hAnsi="標楷體" w:hint="eastAsia"/>
+        </w:rPr>
+        <w:t>蘇</w:t>
+      </w:r>
+      <w:proofErr w:type="gramStart"/>
+      <w:r>
+        <w:rPr>
+          <w:rFonts w:ascii="標楷體" w:eastAsia="標楷體" w:hAnsi="標楷體" w:hint="eastAsia"/>
+        </w:rPr>
+        <w:t>蘇</w:t>
+      </w:r>
+      <w:proofErr w:type="gramEnd"/>
+      <w:r>
+        <w:rPr>
+          <w:rFonts w:ascii="標楷體" w:eastAsia="標楷體" w:hAnsi="標楷體" w:hint="eastAsia"/>
+        </w:rPr>
+        <w:t>是一位自由接案的原創插畫家，近年開始經營個人品牌，專注於創作具自我獨特風格的插畫作品，並在社群平台分享創作歷程與成品，逐步累積一群忠實支持者。她藉由販售桌布插圖包、筆刷、可授權素材，插畫本與特殊印刷周邊等，實現穩定的小額變現。</w:t>
+      </w:r>
+    </w:p>
+    <w:p>
+      <w:pPr>
+        <w:pStyle w:val="a7"/>
+        <w:spacing w:afterLines="50" w:after="180"/>
+        <w:rPr>
+          <w:rFonts w:ascii="標楷體" w:eastAsia="標楷體" w:hAnsi="標楷體"/>
+        </w:rPr>
+      </w:pPr>
+      <w:r>
+        <w:rPr>
+          <w:rFonts w:ascii="標楷體" w:eastAsia="標楷體" w:hAnsi="標楷體" w:hint="eastAsia"/>
+        </w:rPr>
+        <w:t>然而，目前她需在多個平台分別上架與管理數位與實體商品，耗費大量時間與精力在處理資訊同步與客服處理上，也讓她無法即時回應支持者購買需求。支持者也反映需註冊多個帳號、重複填寫收件資料，導致購買流程不順暢，降低回購意願。</w:t>
+      </w:r>
+    </w:p>
+    <w:p>
+      <w:pPr>
+        <w:pStyle w:val="a7"/>
+        <w:spacing w:afterLines="50" w:after="180"/>
+        <w:rPr>
+          <w:rFonts w:ascii="標楷體" w:eastAsia="標楷體" w:hAnsi="標楷體"/>
+        </w:rPr>
+      </w:pPr>
+      <w:r>
+        <w:rPr>
+          <w:rFonts w:ascii="標楷體" w:eastAsia="標楷體" w:hAnsi="標楷體" w:hint="eastAsia"/>
+        </w:rPr>
+        <w:t>蘇</w:t>
+      </w:r>
+      <w:proofErr w:type="gramStart"/>
+      <w:r>
+        <w:rPr>
+          <w:rFonts w:ascii="標楷體" w:eastAsia="標楷體" w:hAnsi="標楷體" w:hint="eastAsia"/>
+        </w:rPr>
+        <w:t>蘇</w:t>
+      </w:r>
+      <w:proofErr w:type="gramEnd"/>
+      <w:r>
+        <w:rPr>
+          <w:rFonts w:ascii="標楷體" w:eastAsia="標楷體" w:hAnsi="標楷體" w:hint="eastAsia"/>
+        </w:rPr>
+        <w:t>希望能找到一個整合數位與實體商品的販售平台，支援模糊預覽與浮水印，既保護作品也保留吸引力；後台能一次設定整套商品系列，簡化上架流程；數位商品可於結帳後即時下載，實體商品出貨資訊集中顯示，方便快速打包寄送。若平台具備庫存提醒與銷售數據分析功能，更能協助她調整創作與生產規劃，減少管理負擔，專注創作與支持者互動。</w:t>
+      </w:r>
+    </w:p>
+    <w:p>
+      <w:pPr>
+        <w:pStyle w:val="a7"/>
+        <w:spacing w:afterLines="50" w:after="180"/>
         <w:ind w:leftChars="0" w:left="482"/>
         <w:rPr>
           <w:rFonts w:ascii="標楷體" w:eastAsia="標楷體" w:hAnsi="標楷體"/>
         </w:rPr>
       </w:pPr>
-      <w:permStart w:id="2039903939" w:edGrp="everyone"/>
+      <w:r>
+        <w:rPr>
+          <w:rFonts w:ascii="標楷體" w:eastAsia="標楷體" w:hAnsi="標楷體" w:hint="eastAsia"/>
+        </w:rPr>
+        <w:t>支持者期待能在單一平台中輕鬆瀏覽與選購所有商品，不需重複輸入資料或分開結帳。已購數位商品可集中收藏、隨時下載，未來下單時能自動填入收件資訊，並查詢購買紀錄與加入願望清單，提升整體體驗與支持意願。</w:t>
+      </w:r>
+      <w:r>
+        <w:rPr>
+          <w:rFonts w:ascii="標楷體" w:eastAsia="標楷體" w:hAnsi="標楷體" w:hint="eastAsia"/>
+        </w:rPr>
+        <w:t xml:space="preserve">  </w:t>
+      </w:r>
       <w:permEnd w:id="2039903939"/>
     </w:p>
     <w:p>
@@ -617,49 +708,39 @@
         <w:rPr>
           <w:rFonts w:ascii="標楷體" w:eastAsia="標楷體" w:hAnsi="標楷體" w:hint="eastAsia"/>
         </w:rPr>
-        <w:t>束</w:t>
-      </w:r>
-      <w:r>
-        <w:rPr>
-          <w:rFonts w:ascii="標楷體" w:eastAsia="標楷體" w:hAnsi="標楷體" w:hint="eastAsia"/>
-        </w:rPr>
-        <w:t xml:space="preserve">十 </w:t>
-      </w:r>
-      <w:r>
-        <w:rPr>
-          <w:rFonts w:ascii="標楷體" w:eastAsia="標楷體" w:hAnsi="標楷體" w:hint="eastAsia"/>
-        </w:rPr>
-        <w:t>-</w:t>
-      </w:r>
-      <w:r>
-        <w:rPr>
-          <w:rFonts w:ascii="標楷體" w:eastAsia="標楷體" w:hAnsi="標楷體" w:hint="eastAsia"/>
-        </w:rPr>
         <w:t xml:space="preserve"> </w:t>
       </w:r>
       <w:r>
         <w:rPr>
           <w:rFonts w:ascii="標楷體" w:eastAsia="標楷體" w:hAnsi="標楷體" w:hint="eastAsia"/>
         </w:rPr>
-        <w:t>把</w:t>
-      </w:r>
-      <w:r>
-        <w:rPr>
-          <w:rFonts w:ascii="標楷體" w:eastAsia="標楷體" w:hAnsi="標楷體" w:hint="eastAsia"/>
-        </w:rPr>
-        <w:t>數位與實體商品</w:t>
-      </w:r>
-      <w:r>
-        <w:rPr>
-          <w:rFonts w:ascii="標楷體" w:eastAsia="標楷體" w:hAnsi="標楷體" w:hint="eastAsia"/>
-        </w:rPr>
-        <w:t>變成一束花展現販售如何</w:t>
-      </w:r>
-      <w:r>
-        <w:rPr>
-          <w:rFonts w:ascii="標楷體" w:eastAsia="標楷體" w:hAnsi="標楷體"/>
-        </w:rPr>
-        <w:t>?</w:t>
+        <w:t xml:space="preserve">束十（數 × </w:t>
+      </w:r>
+      <w:r>
+        <w:rPr>
+          <w:rFonts w:ascii="標楷體" w:eastAsia="標楷體" w:hAnsi="標楷體" w:hint="eastAsia"/>
+        </w:rPr>
+        <w:t>實）</w:t>
+      </w:r>
+      <w:proofErr w:type="gramStart"/>
+      <w:r>
+        <w:rPr>
+          <w:rFonts w:ascii="標楷體" w:eastAsia="標楷體" w:hAnsi="標楷體" w:hint="eastAsia"/>
+        </w:rPr>
+        <w:t>｜</w:t>
+      </w:r>
+      <w:proofErr w:type="gramEnd"/>
+      <w:r>
+        <w:rPr>
+          <w:rFonts w:ascii="標楷體" w:eastAsia="標楷體" w:hAnsi="標楷體" w:hint="eastAsia"/>
+        </w:rPr>
+        <w:t>把十多種商品收束成一體，販售花束般的商品</w:t>
+      </w:r>
+      <w:r>
+        <w:rPr>
+          <w:rFonts w:ascii="標楷體" w:eastAsia="標楷體" w:hAnsi="標楷體" w:hint="eastAsia"/>
+        </w:rPr>
+        <w:t xml:space="preserve">  </w:t>
       </w:r>
       <w:permEnd w:id="1491150642"/>
     </w:p>
@@ -685,7 +766,6 @@
     </w:p>
     <w:p>
       <w:pPr>
-        <w:ind w:left="480"/>
         <w:rPr>
           <w:rFonts w:ascii="標楷體" w:eastAsia="標楷體" w:hAnsi="標楷體" w:hint="eastAsia"/>
         </w:rPr>
@@ -701,152 +781,53 @@
         <w:rPr>
           <w:rFonts w:ascii="標楷體" w:eastAsia="標楷體" w:hAnsi="標楷體" w:hint="eastAsia"/>
         </w:rPr>
-        <w:t>目前大宗的售物平台都是實體商品與數位商品分開，創作者可能有一套圖可以販售插畫包或是桌布包讓人下載使用，但也同時會有</w:t>
-      </w:r>
-      <w:r>
-        <w:rPr>
-          <w:rFonts w:ascii="標楷體" w:eastAsia="標楷體" w:hAnsi="標楷體" w:hint="eastAsia"/>
-        </w:rPr>
-        <w:t>實體製品，例如貼紙、明信片，可以變成系列商品販售合售，但往往可能都需要用不同平台或是雲端管理跟販售，如果有個平台可以直接讓他們直接管理想要販售的所有數位跟實體商品</w:t>
-      </w:r>
-      <w:r>
-        <w:rPr>
-          <w:rFonts w:ascii="標楷體" w:eastAsia="標楷體" w:hAnsi="標楷體" w:hint="eastAsia"/>
-        </w:rPr>
-        <w:t>那會不會比較省時間跟省下管理的負擔呢?</w:t>
-      </w:r>
-      <w:bookmarkStart w:id="1" w:name="_GoBack"/>
-      <w:bookmarkEnd w:id="1"/>
-    </w:p>
-    <w:p>
-      <w:pPr>
-        <w:rPr>
-          <w:rFonts w:ascii="標楷體" w:eastAsia="標楷體" w:hAnsi="標楷體"/>
-        </w:rPr>
-      </w:pPr>
-    </w:p>
-    <w:p>
-      <w:pPr>
-        <w:rPr>
-          <w:rFonts w:ascii="標楷體" w:eastAsia="標楷體" w:hAnsi="標楷體"/>
-        </w:rPr>
-      </w:pPr>
-      <w:r>
-        <w:rPr>
-          <w:rFonts w:ascii="標楷體" w:eastAsia="標楷體" w:hAnsi="標楷體" w:hint="eastAsia"/>
-        </w:rPr>
-        <w:t>有些創作可以療</w:t>
-      </w:r>
-      <w:proofErr w:type="gramStart"/>
-      <w:r>
-        <w:rPr>
-          <w:rFonts w:ascii="標楷體" w:eastAsia="標楷體" w:hAnsi="標楷體" w:hint="eastAsia"/>
-        </w:rPr>
-        <w:t>癒</w:t>
-      </w:r>
-      <w:proofErr w:type="gramEnd"/>
-      <w:r>
-        <w:rPr>
-          <w:rFonts w:ascii="標楷體" w:eastAsia="標楷體" w:hAnsi="標楷體" w:hint="eastAsia"/>
-        </w:rPr>
-        <w:t>人心，除了想收到創作者的</w:t>
-      </w:r>
-      <w:r>
-        <w:rPr>
-          <w:rFonts w:ascii="標楷體" w:eastAsia="標楷體" w:hAnsi="標楷體" w:hint="eastAsia"/>
-        </w:rPr>
-        <w:t>實體小物，用貼紙貼</w:t>
-      </w:r>
-      <w:proofErr w:type="gramStart"/>
-      <w:r>
-        <w:rPr>
-          <w:rFonts w:ascii="標楷體" w:eastAsia="標楷體" w:hAnsi="標楷體" w:hint="eastAsia"/>
-        </w:rPr>
-        <w:t>滿手帳</w:t>
-      </w:r>
-      <w:proofErr w:type="gramEnd"/>
-      <w:r>
-        <w:rPr>
-          <w:rFonts w:ascii="標楷體" w:eastAsia="標楷體" w:hAnsi="標楷體" w:hint="eastAsia"/>
-        </w:rPr>
-        <w:t>，掛上</w:t>
-      </w:r>
-      <w:r>
-        <w:rPr>
-          <w:rFonts w:ascii="標楷體" w:eastAsia="標楷體" w:hAnsi="標楷體" w:hint="eastAsia"/>
-        </w:rPr>
-        <w:t>喜愛</w:t>
-      </w:r>
-      <w:r>
-        <w:rPr>
-          <w:rFonts w:ascii="標楷體" w:eastAsia="標楷體" w:hAnsi="標楷體" w:hint="eastAsia"/>
-        </w:rPr>
-        <w:t>的吊飾，</w:t>
-      </w:r>
-      <w:r>
-        <w:rPr>
-          <w:rFonts w:ascii="標楷體" w:eastAsia="標楷體" w:hAnsi="標楷體" w:hint="eastAsia"/>
-        </w:rPr>
-        <w:t>桌面動態</w:t>
-      </w:r>
-      <w:r>
-        <w:rPr>
-          <w:rFonts w:ascii="標楷體" w:eastAsia="標楷體" w:hAnsi="標楷體" w:hint="eastAsia"/>
-        </w:rPr>
-        <w:t>桌布也是</w:t>
-      </w:r>
-      <w:r>
-        <w:rPr>
-          <w:rFonts w:ascii="標楷體" w:eastAsia="標楷體" w:hAnsi="標楷體" w:hint="eastAsia"/>
-        </w:rPr>
-        <w:t>塞滿創作者的巧思內容</w:t>
-      </w:r>
-      <w:r>
-        <w:rPr>
-          <w:rFonts w:ascii="標楷體" w:eastAsia="標楷體" w:hAnsi="標楷體" w:hint="eastAsia"/>
-        </w:rPr>
-        <w:t>，</w:t>
-      </w:r>
-      <w:proofErr w:type="gramStart"/>
-      <w:r>
-        <w:rPr>
-          <w:rFonts w:ascii="標楷體" w:eastAsia="標楷體" w:hAnsi="標楷體" w:hint="eastAsia"/>
-        </w:rPr>
-        <w:t>沉</w:t>
-      </w:r>
-      <w:proofErr w:type="gramEnd"/>
-      <w:r>
-        <w:rPr>
-          <w:rFonts w:ascii="標楷體" w:eastAsia="標楷體" w:hAnsi="標楷體" w:hint="eastAsia"/>
-        </w:rPr>
-        <w:t>浸在一系列創作者打造的小小而安心氛圍，</w:t>
-      </w:r>
-      <w:r>
-        <w:rPr>
-          <w:rFonts w:ascii="標楷體" w:eastAsia="標楷體" w:hAnsi="標楷體" w:hint="eastAsia"/>
-        </w:rPr>
-        <w:t>還可以跟喜歡的創作者</w:t>
-      </w:r>
-      <w:r>
-        <w:rPr>
-          <w:rFonts w:ascii="標楷體" w:eastAsia="標楷體" w:hAnsi="標楷體" w:hint="eastAsia"/>
-        </w:rPr>
-        <w:t>購買她獨具溫暖氣息的筆刷使用學習，用小額的喜歡，長久的支持創作者。</w:t>
-      </w:r>
-    </w:p>
-    <w:p>
-      <w:pPr>
-        <w:rPr>
-          <w:rFonts w:ascii="標楷體" w:eastAsia="標楷體" w:hAnsi="標楷體"/>
-        </w:rPr>
-      </w:pPr>
-      <w:r>
-        <w:rPr>
-          <w:rFonts w:ascii="標楷體" w:eastAsia="標楷體" w:hAnsi="標楷體" w:hint="eastAsia"/>
-        </w:rPr>
-        <w:t>如果用心創作的創作品除了收到支持者的喜歡，還能讓自己有額外創收的能力，除了自己想做的製品可以跟大家一起分享，也能讓支持者有實際可以購買的管道，自己也不用分開管理數位平台</w:t>
-      </w:r>
-      <w:permEnd w:id="852978309"/>
+        <w:t xml:space="preserve"> </w:t>
+      </w:r>
+      <w:r>
+        <w:rPr>
+          <w:rFonts w:ascii="標楷體" w:eastAsia="標楷體" w:hAnsi="標楷體" w:hint="eastAsia"/>
+        </w:rPr>
+        <w:t>我想透過這次專題機會，更深入了解電商品牌經營和電商平台的架設方式。這不只需要結合</w:t>
+      </w:r>
+      <w:r>
+        <w:rPr>
+          <w:rFonts w:ascii="標楷體" w:eastAsia="標楷體" w:hAnsi="標楷體" w:hint="eastAsia"/>
+        </w:rPr>
+        <w:lastRenderedPageBreak/>
+        <w:t>電商相關知識，還能實際</w:t>
+      </w:r>
+      <w:r>
+        <w:rPr>
+          <w:rFonts w:ascii="標楷體" w:eastAsia="標楷體" w:hAnsi="標楷體" w:hint="eastAsia"/>
+        </w:rPr>
+        <w:t>應用在軟體開發流程上。我選擇的主題是商業上已經相對成熟的開發</w:t>
+      </w:r>
+      <w:r>
+        <w:rPr>
+          <w:rFonts w:ascii="標楷體" w:eastAsia="標楷體" w:hAnsi="標楷體" w:hint="eastAsia"/>
+        </w:rPr>
+        <w:t>類型，所以市面上有很多實作的案例可以參考，不太需要擔心找不到資料或靈感。再加上有規劃</w:t>
+      </w:r>
+      <w:r>
+        <w:rPr>
+          <w:rFonts w:ascii="標楷體" w:eastAsia="標楷體" w:hAnsi="標楷體" w:hint="eastAsia"/>
+        </w:rPr>
+        <w:t>可以</w:t>
+      </w:r>
+      <w:r>
+        <w:rPr>
+          <w:rFonts w:ascii="標楷體" w:eastAsia="標楷體" w:hAnsi="標楷體" w:hint="eastAsia"/>
+        </w:rPr>
+        <w:t>上架數位商品，因此也會進一步了解相關的法律規範或是版權聲明，這樣一來整體就更貼近實際商業運作。</w:t>
+      </w:r>
+    </w:p>
+    <w:permEnd w:id="852978309"/>
+    <w:p>
+      <w:pPr>
+        <w:rPr>
+          <w:rFonts w:ascii="標楷體" w:eastAsia="標楷體" w:hAnsi="標楷體"/>
+        </w:rPr>
+      </w:pPr>
     </w:p>
     <w:p>
       <w:pPr>
@@ -871,7 +852,7 @@
     <w:p>
       <w:pPr>
         <w:rPr>
-          <w:rFonts w:ascii="標楷體" w:eastAsia="標楷體" w:hAnsi="標楷體"/>
+          <w:rFonts w:ascii="標楷體" w:eastAsia="標楷體" w:hAnsi="標楷體" w:hint="eastAsia"/>
         </w:rPr>
       </w:pPr>
       <w:r>
@@ -881,7 +862,174 @@
         <w:tab/>
       </w:r>
       <w:permStart w:id="1556766434" w:edGrp="everyone"/>
+      <w:r>
+        <w:rPr>
+          <w:rFonts w:ascii="標楷體" w:eastAsia="標楷體" w:hAnsi="標楷體" w:hint="eastAsia"/>
+        </w:rPr>
+        <w:t xml:space="preserve"> </w:t>
+      </w:r>
+      <w:r>
+        <w:rPr>
+          <w:rFonts w:ascii="標楷體" w:eastAsia="標楷體" w:hAnsi="標楷體" w:hint="eastAsia"/>
+        </w:rPr>
+        <w:t xml:space="preserve"> </w:t>
+      </w:r>
+      <w:r>
+        <w:rPr>
+          <w:rFonts w:ascii="標楷體" w:eastAsia="標楷體" w:hAnsi="標楷體" w:hint="eastAsia"/>
+        </w:rPr>
+        <w:t>「</w:t>
+      </w:r>
+      <w:r>
+        <w:rPr>
+          <w:rFonts w:ascii="標楷體" w:eastAsia="標楷體" w:hAnsi="標楷體" w:hint="eastAsia"/>
+        </w:rPr>
+        <w:t>想像一束花</w:t>
+      </w:r>
+      <w:r>
+        <w:rPr>
+          <w:rFonts w:ascii="標楷體" w:eastAsia="標楷體" w:hAnsi="標楷體" w:hint="eastAsia"/>
+        </w:rPr>
+        <w:t>，不同花朵彼此獨立卻又完美綻放。『束十』就是將十多種商品巧妙收</w:t>
+      </w:r>
+      <w:r>
+        <w:rPr>
+          <w:rFonts w:ascii="標楷體" w:eastAsia="標楷體" w:hAnsi="標楷體" w:hint="eastAsia"/>
+        </w:rPr>
+        <w:t>成一束，讓創作與支持像花束一樣豐富而溫暖。</w:t>
+      </w:r>
+      <w:r>
+        <w:rPr>
+          <w:rFonts w:ascii="標楷體" w:eastAsia="標楷體" w:hAnsi="標楷體" w:hint="eastAsia"/>
+        </w:rPr>
+        <w:t>」</w:t>
+      </w:r>
+      <w:r>
+        <w:rPr>
+          <w:rFonts w:ascii="標楷體" w:eastAsia="標楷體" w:hAnsi="標楷體"/>
+        </w:rPr>
+        <w:br/>
+      </w:r>
+      <w:r>
+        <w:rPr>
+          <w:rFonts w:ascii="標楷體" w:eastAsia="標楷體" w:hAnsi="標楷體"/>
+        </w:rPr>
+        <w:br/>
+      </w:r>
+      <w:r>
+        <w:rPr>
+          <w:rFonts w:ascii="標楷體" w:eastAsia="標楷體" w:hAnsi="標楷體" w:hint="eastAsia"/>
+        </w:rPr>
+        <w:t>目前多數市面上的販售平台，實體與數位商品管理分離。對創作者而言，若同時擁有數位作品（如插畫包、桌布）與實體製品（如貼紙、明信片），往往需分別</w:t>
+      </w:r>
+      <w:proofErr w:type="gramStart"/>
+      <w:r>
+        <w:rPr>
+          <w:rFonts w:ascii="標楷體" w:eastAsia="標楷體" w:hAnsi="標楷體" w:hint="eastAsia"/>
+        </w:rPr>
+        <w:t>上架至不同</w:t>
+      </w:r>
+      <w:proofErr w:type="gramEnd"/>
+      <w:r>
+        <w:rPr>
+          <w:rFonts w:ascii="標楷體" w:eastAsia="標楷體" w:hAnsi="標楷體" w:hint="eastAsia"/>
+        </w:rPr>
+        <w:t>平台或額外使用雲端工具，增加管理成本。</w:t>
+      </w:r>
+    </w:p>
+    <w:p>
+      <w:pPr>
+        <w:rPr>
+          <w:rFonts w:ascii="標楷體" w:eastAsia="標楷體" w:hAnsi="標楷體"/>
+        </w:rPr>
+      </w:pPr>
+    </w:p>
+    <w:p>
+      <w:pPr>
+        <w:rPr>
+          <w:rFonts w:ascii="標楷體" w:eastAsia="標楷體" w:hAnsi="標楷體" w:hint="eastAsia"/>
+        </w:rPr>
+      </w:pPr>
+      <w:proofErr w:type="gramStart"/>
+      <w:r>
+        <w:rPr>
+          <w:rFonts w:ascii="標楷體" w:eastAsia="標楷體" w:hAnsi="標楷體" w:hint="eastAsia"/>
+        </w:rPr>
+        <w:t>此外，</w:t>
+      </w:r>
+      <w:proofErr w:type="gramEnd"/>
+      <w:r>
+        <w:rPr>
+          <w:rFonts w:ascii="標楷體" w:eastAsia="標楷體" w:hAnsi="標楷體" w:hint="eastAsia"/>
+        </w:rPr>
+        <w:t>許多創作本身具有療</w:t>
+      </w:r>
+      <w:proofErr w:type="gramStart"/>
+      <w:r>
+        <w:rPr>
+          <w:rFonts w:ascii="標楷體" w:eastAsia="標楷體" w:hAnsi="標楷體" w:hint="eastAsia"/>
+        </w:rPr>
+        <w:t>癒</w:t>
+      </w:r>
+      <w:proofErr w:type="gramEnd"/>
+      <w:r>
+        <w:rPr>
+          <w:rFonts w:ascii="標楷體" w:eastAsia="標楷體" w:hAnsi="標楷體" w:hint="eastAsia"/>
+        </w:rPr>
+        <w:t>與陪伴的價值，支持者除了購買實體商品外，也會</w:t>
+      </w:r>
+      <w:r>
+        <w:rPr>
+          <w:rFonts w:ascii="標楷體" w:eastAsia="標楷體" w:hAnsi="標楷體" w:hint="eastAsia"/>
+        </w:rPr>
+        <w:t>下載桌布、使用筆刷，甚至希望持續關注並支持創作者。但現有平台較少</w:t>
+      </w:r>
+      <w:r>
+        <w:rPr>
+          <w:rFonts w:ascii="標楷體" w:eastAsia="標楷體" w:hAnsi="標楷體" w:hint="eastAsia"/>
+        </w:rPr>
+        <w:t>整合這些互動與商品，導致創作者需要耗費大量時間在平台維運，而非創作本身。</w:t>
+      </w:r>
+    </w:p>
+    <w:p>
+      <w:pPr>
+        <w:rPr>
+          <w:rFonts w:ascii="標楷體" w:eastAsia="標楷體" w:hAnsi="標楷體"/>
+        </w:rPr>
+      </w:pPr>
+    </w:p>
+    <w:p>
+      <w:pPr>
+        <w:rPr>
+          <w:rFonts w:ascii="標楷體" w:eastAsia="標楷體" w:hAnsi="標楷體"/>
+        </w:rPr>
+      </w:pPr>
+      <w:r>
+        <w:rPr>
+          <w:rFonts w:ascii="標楷體" w:eastAsia="標楷體" w:hAnsi="標楷體" w:hint="eastAsia"/>
+        </w:rPr>
+        <w:t>因此，我</w:t>
+      </w:r>
+      <w:r>
+        <w:rPr>
+          <w:rFonts w:ascii="標楷體" w:eastAsia="標楷體" w:hAnsi="標楷體" w:hint="eastAsia"/>
+        </w:rPr>
+        <w:t>希望打造一個整合實體與數位商品的販售與管理平台，降低創作者在分散管理上的負擔，讓創作者能專注於內容製作，同時提供支持者更便利、完整的購買與互動體驗。</w:t>
+      </w:r>
+      <w:r>
+        <w:rPr>
+          <w:rFonts w:ascii="標楷體" w:eastAsia="標楷體" w:hAnsi="標楷體" w:hint="eastAsia"/>
+        </w:rPr>
+        <w:t xml:space="preserve"> </w:t>
+      </w:r>
       <w:permEnd w:id="1556766434"/>
+    </w:p>
+    <w:p>
+      <w:pPr>
+        <w:rPr>
+          <w:rFonts w:ascii="標楷體" w:eastAsia="標楷體" w:hAnsi="標楷體"/>
+        </w:rPr>
+      </w:pPr>
     </w:p>
     <w:p>
       <w:pPr>
@@ -916,8 +1064,881 @@
           <w:rFonts w:ascii="標楷體" w:eastAsia="標楷體" w:hAnsi="標楷體"/>
         </w:rPr>
       </w:pPr>
-      <w:permStart w:id="787223166" w:edGrp="everyone"/>
-      <w:permEnd w:id="787223166"/>
+      <w:permStart w:id="1690263647" w:edGrp="everyone"/>
+      <w:r>
+        <w:rPr>
+          <w:rFonts w:ascii="標楷體" w:eastAsia="標楷體" w:hAnsi="標楷體" w:hint="eastAsia"/>
+        </w:rPr>
+        <w:t>※</w:t>
+      </w:r>
+      <w:r>
+        <w:rPr>
+          <w:rFonts w:ascii="標楷體" w:eastAsia="標楷體" w:hAnsi="標楷體" w:hint="eastAsia"/>
+        </w:rPr>
+        <w:t>後台(創作者)</w:t>
+      </w:r>
+    </w:p>
+    <w:p>
+      <w:pPr>
+        <w:ind w:left="480"/>
+        <w:rPr>
+          <w:rFonts w:ascii="標楷體" w:eastAsia="標楷體" w:hAnsi="標楷體"/>
+        </w:rPr>
+      </w:pPr>
+      <w:r>
+        <w:rPr>
+          <w:rFonts w:ascii="標楷體" w:eastAsia="標楷體" w:hAnsi="標楷體" w:hint="eastAsia"/>
+        </w:rPr>
+        <w:t></w:t>
+      </w:r>
+      <w:r>
+        <w:rPr>
+          <w:rFonts w:ascii="標楷體" w:eastAsia="標楷體" w:hAnsi="標楷體" w:hint="eastAsia"/>
+        </w:rPr>
+        <w:tab/>
+        <w:t>創作者基本品牌主頁管理</w:t>
+      </w:r>
+    </w:p>
+    <w:p>
+      <w:pPr>
+        <w:ind w:left="480"/>
+        <w:rPr>
+          <w:rFonts w:ascii="標楷體" w:eastAsia="標楷體" w:hAnsi="標楷體"/>
+        </w:rPr>
+      </w:pPr>
+      <w:r>
+        <w:rPr>
+          <w:rFonts w:ascii="標楷體" w:eastAsia="標楷體" w:hAnsi="標楷體" w:hint="eastAsia"/>
+        </w:rPr>
+        <w:t></w:t>
+      </w:r>
+      <w:r>
+        <w:rPr>
+          <w:rFonts w:ascii="標楷體" w:eastAsia="標楷體" w:hAnsi="標楷體" w:hint="eastAsia"/>
+        </w:rPr>
+        <w:tab/>
+        <w:t>商品預覽設定：</w:t>
+      </w:r>
+    </w:p>
+    <w:p>
+      <w:pPr>
+        <w:ind w:left="480"/>
+        <w:rPr>
+          <w:rFonts w:ascii="標楷體" w:eastAsia="標楷體" w:hAnsi="標楷體"/>
+        </w:rPr>
+      </w:pPr>
+      <w:r>
+        <w:rPr>
+          <w:rFonts w:ascii="標楷體" w:eastAsia="標楷體" w:hAnsi="標楷體" w:hint="eastAsia"/>
+        </w:rPr>
+        <w:t>1.</w:t>
+      </w:r>
+      <w:r>
+        <w:rPr>
+          <w:rFonts w:ascii="標楷體" w:eastAsia="標楷體" w:hAnsi="標楷體" w:hint="eastAsia"/>
+        </w:rPr>
+        <w:tab/>
+        <w:t>上傳商品圖，支援即時模糊預覽</w:t>
+      </w:r>
+    </w:p>
+    <w:p>
+      <w:pPr>
+        <w:ind w:left="480"/>
+        <w:rPr>
+          <w:rFonts w:ascii="標楷體" w:eastAsia="標楷體" w:hAnsi="標楷體"/>
+        </w:rPr>
+      </w:pPr>
+      <w:r>
+        <w:rPr>
+          <w:rFonts w:ascii="標楷體" w:eastAsia="標楷體" w:hAnsi="標楷體" w:hint="eastAsia"/>
+        </w:rPr>
+        <w:t>2.</w:t>
+      </w:r>
+      <w:r>
+        <w:rPr>
+          <w:rFonts w:ascii="標楷體" w:eastAsia="標楷體" w:hAnsi="標楷體" w:hint="eastAsia"/>
+        </w:rPr>
+        <w:tab/>
+        <w:t>自訂浮水印（位置、樣式、透明度）</w:t>
+      </w:r>
+    </w:p>
+    <w:p>
+      <w:pPr>
+        <w:ind w:left="480"/>
+        <w:rPr>
+          <w:rFonts w:ascii="標楷體" w:eastAsia="標楷體" w:hAnsi="標楷體"/>
+        </w:rPr>
+      </w:pPr>
+      <w:r>
+        <w:rPr>
+          <w:rFonts w:ascii="標楷體" w:eastAsia="標楷體" w:hAnsi="標楷體" w:hint="eastAsia"/>
+        </w:rPr>
+        <w:t>3.</w:t>
+      </w:r>
+      <w:r>
+        <w:rPr>
+          <w:rFonts w:ascii="標楷體" w:eastAsia="標楷體" w:hAnsi="標楷體" w:hint="eastAsia"/>
+        </w:rPr>
+        <w:tab/>
+        <w:t>儲存模糊＋浮水印樣式作為預設，可預設套用至新商品</w:t>
+      </w:r>
+    </w:p>
+    <w:p>
+      <w:pPr>
+        <w:ind w:left="480"/>
+        <w:rPr>
+          <w:rFonts w:ascii="標楷體" w:eastAsia="標楷體" w:hAnsi="標楷體"/>
+        </w:rPr>
+      </w:pPr>
+      <w:r>
+        <w:rPr>
+          <w:rFonts w:ascii="標楷體" w:eastAsia="標楷體" w:hAnsi="標楷體" w:hint="eastAsia"/>
+        </w:rPr>
+        <w:t></w:t>
+      </w:r>
+      <w:r>
+        <w:rPr>
+          <w:rFonts w:ascii="標楷體" w:eastAsia="標楷體" w:hAnsi="標楷體" w:hint="eastAsia"/>
+        </w:rPr>
+        <w:tab/>
+        <w:t>系列商品整合：</w:t>
+      </w:r>
+    </w:p>
+    <w:p>
+      <w:pPr>
+        <w:ind w:left="480"/>
+        <w:rPr>
+          <w:rFonts w:ascii="標楷體" w:eastAsia="標楷體" w:hAnsi="標楷體"/>
+        </w:rPr>
+      </w:pPr>
+      <w:r>
+        <w:rPr>
+          <w:rFonts w:ascii="標楷體" w:eastAsia="標楷體" w:hAnsi="標楷體" w:hint="eastAsia"/>
+        </w:rPr>
+        <w:t>一次設定系列資訊，同步上架數位與實體商品</w:t>
+      </w:r>
+    </w:p>
+    <w:p>
+      <w:pPr>
+        <w:ind w:left="480"/>
+        <w:rPr>
+          <w:rFonts w:ascii="標楷體" w:eastAsia="標楷體" w:hAnsi="標楷體"/>
+        </w:rPr>
+      </w:pPr>
+      <w:r>
+        <w:rPr>
+          <w:rFonts w:ascii="標楷體" w:eastAsia="標楷體" w:hAnsi="標楷體" w:hint="eastAsia"/>
+        </w:rPr>
+        <w:t></w:t>
+      </w:r>
+      <w:r>
+        <w:rPr>
+          <w:rFonts w:ascii="標楷體" w:eastAsia="標楷體" w:hAnsi="標楷體" w:hint="eastAsia"/>
+        </w:rPr>
+        <w:tab/>
+        <w:t>商品管理介面：</w:t>
+      </w:r>
+    </w:p>
+    <w:p>
+      <w:pPr>
+        <w:ind w:left="480"/>
+        <w:rPr>
+          <w:rFonts w:ascii="標楷體" w:eastAsia="標楷體" w:hAnsi="標楷體"/>
+        </w:rPr>
+      </w:pPr>
+      <w:r>
+        <w:rPr>
+          <w:rFonts w:ascii="標楷體" w:eastAsia="標楷體" w:hAnsi="標楷體" w:hint="eastAsia"/>
+        </w:rPr>
+        <w:t>統一管理價格、圖片、分類標籤、折扣、數位商品授權說明等</w:t>
+      </w:r>
+    </w:p>
+    <w:p>
+      <w:pPr>
+        <w:ind w:left="480"/>
+        <w:rPr>
+          <w:rFonts w:ascii="標楷體" w:eastAsia="標楷體" w:hAnsi="標楷體"/>
+        </w:rPr>
+      </w:pPr>
+      <w:r>
+        <w:rPr>
+          <w:rFonts w:ascii="標楷體" w:eastAsia="標楷體" w:hAnsi="標楷體" w:hint="eastAsia"/>
+        </w:rPr>
+        <w:t></w:t>
+      </w:r>
+      <w:r>
+        <w:rPr>
+          <w:rFonts w:ascii="標楷體" w:eastAsia="標楷體" w:hAnsi="標楷體" w:hint="eastAsia"/>
+        </w:rPr>
+        <w:tab/>
+        <w:t>數位商品設定：</w:t>
+      </w:r>
+    </w:p>
+    <w:p>
+      <w:pPr>
+        <w:ind w:left="480"/>
+        <w:rPr>
+          <w:rFonts w:ascii="標楷體" w:eastAsia="標楷體" w:hAnsi="標楷體"/>
+        </w:rPr>
+      </w:pPr>
+      <w:r>
+        <w:rPr>
+          <w:rFonts w:ascii="標楷體" w:eastAsia="標楷體" w:hAnsi="標楷體" w:hint="eastAsia"/>
+        </w:rPr>
+        <w:t>1.</w:t>
+      </w:r>
+      <w:r>
+        <w:rPr>
+          <w:rFonts w:ascii="標楷體" w:eastAsia="標楷體" w:hAnsi="標楷體" w:hint="eastAsia"/>
+        </w:rPr>
+        <w:tab/>
+        <w:t>上傳檔案，填寫資訊、供購買量</w:t>
+      </w:r>
+    </w:p>
+    <w:p>
+      <w:pPr>
+        <w:ind w:left="480"/>
+        <w:rPr>
+          <w:rFonts w:ascii="標楷體" w:eastAsia="標楷體" w:hAnsi="標楷體"/>
+        </w:rPr>
+      </w:pPr>
+      <w:r>
+        <w:rPr>
+          <w:rFonts w:ascii="標楷體" w:eastAsia="標楷體" w:hAnsi="標楷體" w:hint="eastAsia"/>
+        </w:rPr>
+        <w:t>2.</w:t>
+      </w:r>
+      <w:r>
+        <w:rPr>
+          <w:rFonts w:ascii="標楷體" w:eastAsia="標楷體" w:hAnsi="標楷體" w:hint="eastAsia"/>
+        </w:rPr>
+        <w:tab/>
+        <w:t>授權範圍：可商用/非商用、禁止修改/二次上傳等</w:t>
+      </w:r>
+    </w:p>
+    <w:p>
+      <w:pPr>
+        <w:ind w:left="480"/>
+        <w:rPr>
+          <w:rFonts w:ascii="標楷體" w:eastAsia="標楷體" w:hAnsi="標楷體"/>
+        </w:rPr>
+      </w:pPr>
+      <w:r>
+        <w:rPr>
+          <w:rFonts w:ascii="標楷體" w:eastAsia="標楷體" w:hAnsi="標楷體" w:hint="eastAsia"/>
+        </w:rPr>
+        <w:t>3.</w:t>
+      </w:r>
+      <w:r>
+        <w:rPr>
+          <w:rFonts w:ascii="標楷體" w:eastAsia="標楷體" w:hAnsi="標楷體" w:hint="eastAsia"/>
+        </w:rPr>
+        <w:tab/>
+        <w:t>下載權限：可選擇「僅供下載一次」、「可重複下載指定次數」、「永久存取」等</w:t>
+      </w:r>
+    </w:p>
+    <w:p>
+      <w:pPr>
+        <w:ind w:left="480"/>
+        <w:rPr>
+          <w:rFonts w:ascii="標楷體" w:eastAsia="標楷體" w:hAnsi="標楷體"/>
+        </w:rPr>
+      </w:pPr>
+      <w:r>
+        <w:rPr>
+          <w:rFonts w:ascii="標楷體" w:eastAsia="標楷體" w:hAnsi="標楷體" w:hint="eastAsia"/>
+        </w:rPr>
+        <w:t></w:t>
+      </w:r>
+      <w:r>
+        <w:rPr>
+          <w:rFonts w:ascii="標楷體" w:eastAsia="標楷體" w:hAnsi="標楷體" w:hint="eastAsia"/>
+        </w:rPr>
+        <w:tab/>
+        <w:t>實體商品設定：</w:t>
+      </w:r>
+    </w:p>
+    <w:p>
+      <w:pPr>
+        <w:ind w:left="480"/>
+        <w:rPr>
+          <w:rFonts w:ascii="標楷體" w:eastAsia="標楷體" w:hAnsi="標楷體"/>
+        </w:rPr>
+      </w:pPr>
+      <w:r>
+        <w:rPr>
+          <w:rFonts w:ascii="標楷體" w:eastAsia="標楷體" w:hAnsi="標楷體" w:hint="eastAsia"/>
+        </w:rPr>
+        <w:t>1.</w:t>
+      </w:r>
+      <w:r>
+        <w:rPr>
+          <w:rFonts w:ascii="標楷體" w:eastAsia="標楷體" w:hAnsi="標楷體" w:hint="eastAsia"/>
+        </w:rPr>
+        <w:tab/>
+        <w:t>管理庫存數量</w:t>
+      </w:r>
+    </w:p>
+    <w:p>
+      <w:pPr>
+        <w:ind w:left="480"/>
+        <w:rPr>
+          <w:rFonts w:ascii="標楷體" w:eastAsia="標楷體" w:hAnsi="標楷體"/>
+        </w:rPr>
+      </w:pPr>
+      <w:r>
+        <w:rPr>
+          <w:rFonts w:ascii="標楷體" w:eastAsia="標楷體" w:hAnsi="標楷體" w:hint="eastAsia"/>
+        </w:rPr>
+        <w:t>2.</w:t>
+      </w:r>
+      <w:r>
+        <w:rPr>
+          <w:rFonts w:ascii="標楷體" w:eastAsia="標楷體" w:hAnsi="標楷體" w:hint="eastAsia"/>
+        </w:rPr>
+        <w:tab/>
+        <w:t>設定運送方式</w:t>
+      </w:r>
+    </w:p>
+    <w:p>
+      <w:pPr>
+        <w:ind w:left="480"/>
+        <w:rPr>
+          <w:rFonts w:ascii="標楷體" w:eastAsia="標楷體" w:hAnsi="標楷體"/>
+        </w:rPr>
+      </w:pPr>
+      <w:r>
+        <w:rPr>
+          <w:rFonts w:ascii="標楷體" w:eastAsia="標楷體" w:hAnsi="標楷體" w:hint="eastAsia"/>
+        </w:rPr>
+        <w:t>3.</w:t>
+      </w:r>
+      <w:r>
+        <w:rPr>
+          <w:rFonts w:ascii="標楷體" w:eastAsia="標楷體" w:hAnsi="標楷體" w:hint="eastAsia"/>
+        </w:rPr>
+        <w:tab/>
+        <w:t>填寫出貨資訊</w:t>
+      </w:r>
+    </w:p>
+    <w:p>
+      <w:pPr>
+        <w:ind w:left="480"/>
+        <w:rPr>
+          <w:rFonts w:ascii="標楷體" w:eastAsia="標楷體" w:hAnsi="標楷體"/>
+        </w:rPr>
+      </w:pPr>
+      <w:r>
+        <w:rPr>
+          <w:rFonts w:ascii="標楷體" w:eastAsia="標楷體" w:hAnsi="標楷體" w:hint="eastAsia"/>
+        </w:rPr>
+        <w:lastRenderedPageBreak/>
+        <w:t></w:t>
+      </w:r>
+      <w:r>
+        <w:rPr>
+          <w:rFonts w:ascii="標楷體" w:eastAsia="標楷體" w:hAnsi="標楷體" w:hint="eastAsia"/>
+        </w:rPr>
+        <w:tab/>
+        <w:t>訂單管理：</w:t>
+      </w:r>
+    </w:p>
+    <w:p>
+      <w:pPr>
+        <w:ind w:left="480"/>
+        <w:rPr>
+          <w:rFonts w:ascii="標楷體" w:eastAsia="標楷體" w:hAnsi="標楷體"/>
+        </w:rPr>
+      </w:pPr>
+      <w:r>
+        <w:rPr>
+          <w:rFonts w:ascii="標楷體" w:eastAsia="標楷體" w:hAnsi="標楷體" w:hint="eastAsia"/>
+        </w:rPr>
+        <w:t>1.</w:t>
+      </w:r>
+      <w:r>
+        <w:rPr>
+          <w:rFonts w:ascii="標楷體" w:eastAsia="標楷體" w:hAnsi="標楷體" w:hint="eastAsia"/>
+        </w:rPr>
+        <w:tab/>
+        <w:t>集中查看所有訂單，快速確認出貨</w:t>
+      </w:r>
+    </w:p>
+    <w:p>
+      <w:pPr>
+        <w:ind w:left="480"/>
+        <w:rPr>
+          <w:rFonts w:ascii="標楷體" w:eastAsia="標楷體" w:hAnsi="標楷體"/>
+        </w:rPr>
+      </w:pPr>
+      <w:r>
+        <w:rPr>
+          <w:rFonts w:ascii="標楷體" w:eastAsia="標楷體" w:hAnsi="標楷體" w:hint="eastAsia"/>
+        </w:rPr>
+        <w:t>2.</w:t>
+      </w:r>
+      <w:r>
+        <w:rPr>
+          <w:rFonts w:ascii="標楷體" w:eastAsia="標楷體" w:hAnsi="標楷體" w:hint="eastAsia"/>
+        </w:rPr>
+        <w:tab/>
+        <w:t>數位商品交付狀態(支持者是否已下載)</w:t>
+      </w:r>
+    </w:p>
+    <w:p>
+      <w:pPr>
+        <w:ind w:left="480"/>
+        <w:rPr>
+          <w:rFonts w:ascii="標楷體" w:eastAsia="標楷體" w:hAnsi="標楷體"/>
+        </w:rPr>
+      </w:pPr>
+      <w:r>
+        <w:rPr>
+          <w:rFonts w:ascii="標楷體" w:eastAsia="標楷體" w:hAnsi="標楷體" w:hint="eastAsia"/>
+        </w:rPr>
+        <w:t></w:t>
+      </w:r>
+      <w:r>
+        <w:rPr>
+          <w:rFonts w:ascii="標楷體" w:eastAsia="標楷體" w:hAnsi="標楷體" w:hint="eastAsia"/>
+        </w:rPr>
+        <w:tab/>
+        <w:t>庫存與銷售分析：</w:t>
+      </w:r>
+    </w:p>
+    <w:p>
+      <w:pPr>
+        <w:ind w:left="480"/>
+        <w:rPr>
+          <w:rFonts w:ascii="標楷體" w:eastAsia="標楷體" w:hAnsi="標楷體"/>
+        </w:rPr>
+      </w:pPr>
+      <w:r>
+        <w:rPr>
+          <w:rFonts w:ascii="標楷體" w:eastAsia="標楷體" w:hAnsi="標楷體" w:hint="eastAsia"/>
+        </w:rPr>
+        <w:t>1.</w:t>
+      </w:r>
+      <w:r>
+        <w:rPr>
+          <w:rFonts w:ascii="標楷體" w:eastAsia="標楷體" w:hAnsi="標楷體" w:hint="eastAsia"/>
+        </w:rPr>
+        <w:tab/>
+        <w:t>低庫存量提醒</w:t>
+      </w:r>
+    </w:p>
+    <w:p>
+      <w:pPr>
+        <w:ind w:left="480"/>
+        <w:rPr>
+          <w:rFonts w:ascii="標楷體" w:eastAsia="標楷體" w:hAnsi="標楷體"/>
+        </w:rPr>
+      </w:pPr>
+      <w:r>
+        <w:rPr>
+          <w:rFonts w:ascii="標楷體" w:eastAsia="標楷體" w:hAnsi="標楷體" w:hint="eastAsia"/>
+        </w:rPr>
+        <w:t>2.</w:t>
+      </w:r>
+      <w:r>
+        <w:rPr>
+          <w:rFonts w:ascii="標楷體" w:eastAsia="標楷體" w:hAnsi="標楷體" w:hint="eastAsia"/>
+        </w:rPr>
+        <w:tab/>
+        <w:t>基本銷售數據協助調整生產規劃</w:t>
+      </w:r>
+    </w:p>
+    <w:p>
+      <w:pPr>
+        <w:ind w:left="480"/>
+        <w:rPr>
+          <w:rFonts w:ascii="標楷體" w:eastAsia="標楷體" w:hAnsi="標楷體"/>
+        </w:rPr>
+      </w:pPr>
+      <w:r>
+        <w:rPr>
+          <w:rFonts w:ascii="標楷體" w:eastAsia="標楷體" w:hAnsi="標楷體" w:hint="eastAsia"/>
+        </w:rPr>
+        <w:t></w:t>
+      </w:r>
+      <w:r>
+        <w:rPr>
+          <w:rFonts w:ascii="標楷體" w:eastAsia="標楷體" w:hAnsi="標楷體" w:hint="eastAsia"/>
+        </w:rPr>
+        <w:tab/>
+        <w:t>前台(支持者)</w:t>
+      </w:r>
+    </w:p>
+    <w:p>
+      <w:pPr>
+        <w:ind w:left="480"/>
+        <w:rPr>
+          <w:rFonts w:ascii="標楷體" w:eastAsia="標楷體" w:hAnsi="標楷體"/>
+        </w:rPr>
+      </w:pPr>
+      <w:r>
+        <w:rPr>
+          <w:rFonts w:ascii="標楷體" w:eastAsia="標楷體" w:hAnsi="標楷體" w:hint="eastAsia"/>
+        </w:rPr>
+        <w:t></w:t>
+      </w:r>
+      <w:r>
+        <w:rPr>
+          <w:rFonts w:ascii="標楷體" w:eastAsia="標楷體" w:hAnsi="標楷體" w:hint="eastAsia"/>
+        </w:rPr>
+        <w:tab/>
+        <w:t>快速註冊登入：</w:t>
+      </w:r>
+    </w:p>
+    <w:p>
+      <w:pPr>
+        <w:ind w:left="480"/>
+        <w:rPr>
+          <w:rFonts w:ascii="標楷體" w:eastAsia="標楷體" w:hAnsi="標楷體"/>
+        </w:rPr>
+      </w:pPr>
+      <w:r>
+        <w:rPr>
+          <w:rFonts w:ascii="標楷體" w:eastAsia="標楷體" w:hAnsi="標楷體" w:hint="eastAsia"/>
+        </w:rPr>
+        <w:t>支援 Google / Facebook 等第三方登入</w:t>
+      </w:r>
+    </w:p>
+    <w:p>
+      <w:pPr>
+        <w:ind w:left="480"/>
+        <w:rPr>
+          <w:rFonts w:ascii="標楷體" w:eastAsia="標楷體" w:hAnsi="標楷體"/>
+        </w:rPr>
+      </w:pPr>
+      <w:r>
+        <w:rPr>
+          <w:rFonts w:ascii="標楷體" w:eastAsia="標楷體" w:hAnsi="標楷體" w:hint="eastAsia"/>
+        </w:rPr>
+        <w:t></w:t>
+      </w:r>
+      <w:r>
+        <w:rPr>
+          <w:rFonts w:ascii="標楷體" w:eastAsia="標楷體" w:hAnsi="標楷體" w:hint="eastAsia"/>
+        </w:rPr>
+        <w:tab/>
+        <w:t>整合瀏覽與結帳：</w:t>
+      </w:r>
+    </w:p>
+    <w:p>
+      <w:pPr>
+        <w:ind w:left="480"/>
+        <w:rPr>
+          <w:rFonts w:ascii="標楷體" w:eastAsia="標楷體" w:hAnsi="標楷體"/>
+        </w:rPr>
+      </w:pPr>
+      <w:r>
+        <w:rPr>
+          <w:rFonts w:ascii="標楷體" w:eastAsia="標楷體" w:hAnsi="標楷體" w:hint="eastAsia"/>
+        </w:rPr>
+        <w:t>可同時選購數位與實體商品，單一流程結帳</w:t>
+      </w:r>
+    </w:p>
+    <w:p>
+      <w:pPr>
+        <w:ind w:left="480"/>
+        <w:rPr>
+          <w:rFonts w:ascii="標楷體" w:eastAsia="標楷體" w:hAnsi="標楷體"/>
+        </w:rPr>
+      </w:pPr>
+      <w:r>
+        <w:rPr>
+          <w:rFonts w:ascii="標楷體" w:eastAsia="標楷體" w:hAnsi="標楷體" w:hint="eastAsia"/>
+        </w:rPr>
+        <w:t></w:t>
+      </w:r>
+      <w:r>
+        <w:rPr>
+          <w:rFonts w:ascii="標楷體" w:eastAsia="標楷體" w:hAnsi="標楷體" w:hint="eastAsia"/>
+        </w:rPr>
+        <w:tab/>
+        <w:t>願望清單與收藏：</w:t>
+      </w:r>
+    </w:p>
+    <w:p>
+      <w:pPr>
+        <w:ind w:left="480"/>
+        <w:rPr>
+          <w:rFonts w:ascii="標楷體" w:eastAsia="標楷體" w:hAnsi="標楷體"/>
+        </w:rPr>
+      </w:pPr>
+      <w:r>
+        <w:rPr>
+          <w:rFonts w:ascii="標楷體" w:eastAsia="標楷體" w:hAnsi="標楷體" w:hint="eastAsia"/>
+        </w:rPr>
+        <w:t>1.</w:t>
+      </w:r>
+      <w:r>
+        <w:rPr>
+          <w:rFonts w:ascii="標楷體" w:eastAsia="標楷體" w:hAnsi="標楷體" w:hint="eastAsia"/>
+        </w:rPr>
+        <w:tab/>
+        <w:t>未購買商品可加入願望清單</w:t>
+      </w:r>
+    </w:p>
+    <w:p>
+      <w:pPr>
+        <w:ind w:left="480"/>
+        <w:rPr>
+          <w:rFonts w:ascii="標楷體" w:eastAsia="標楷體" w:hAnsi="標楷體"/>
+        </w:rPr>
+      </w:pPr>
+      <w:r>
+        <w:rPr>
+          <w:rFonts w:ascii="標楷體" w:eastAsia="標楷體" w:hAnsi="標楷體" w:hint="eastAsia"/>
+        </w:rPr>
+        <w:t>2.</w:t>
+      </w:r>
+      <w:r>
+        <w:rPr>
+          <w:rFonts w:ascii="標楷體" w:eastAsia="標楷體" w:hAnsi="標楷體" w:hint="eastAsia"/>
+        </w:rPr>
+        <w:tab/>
+        <w:t>已購可至收藏清單查閱</w:t>
+      </w:r>
+    </w:p>
+    <w:p>
+      <w:pPr>
+        <w:ind w:left="480"/>
+        <w:rPr>
+          <w:rFonts w:ascii="標楷體" w:eastAsia="標楷體" w:hAnsi="標楷體"/>
+        </w:rPr>
+      </w:pPr>
+      <w:r>
+        <w:rPr>
+          <w:rFonts w:ascii="標楷體" w:eastAsia="標楷體" w:hAnsi="標楷體" w:hint="eastAsia"/>
+        </w:rPr>
+        <w:t></w:t>
+      </w:r>
+      <w:r>
+        <w:rPr>
+          <w:rFonts w:ascii="標楷體" w:eastAsia="標楷體" w:hAnsi="標楷體" w:hint="eastAsia"/>
+        </w:rPr>
+        <w:tab/>
+        <w:t>收藏清單-數位商品下載中心：</w:t>
+      </w:r>
+    </w:p>
+    <w:p>
+      <w:pPr>
+        <w:ind w:left="480"/>
+        <w:rPr>
+          <w:rFonts w:ascii="標楷體" w:eastAsia="標楷體" w:hAnsi="標楷體"/>
+        </w:rPr>
+      </w:pPr>
+      <w:r>
+        <w:rPr>
+          <w:rFonts w:ascii="標楷體" w:eastAsia="標楷體" w:hAnsi="標楷體" w:hint="eastAsia"/>
+        </w:rPr>
+        <w:t>1.</w:t>
+      </w:r>
+      <w:r>
+        <w:rPr>
+          <w:rFonts w:ascii="標楷體" w:eastAsia="標楷體" w:hAnsi="標楷體" w:hint="eastAsia"/>
+        </w:rPr>
+        <w:tab/>
+        <w:t>集中收藏已購數位內容</w:t>
+      </w:r>
+    </w:p>
+    <w:p>
+      <w:pPr>
+        <w:ind w:left="480"/>
+        <w:rPr>
+          <w:rFonts w:ascii="標楷體" w:eastAsia="標楷體" w:hAnsi="標楷體"/>
+        </w:rPr>
+      </w:pPr>
+      <w:r>
+        <w:rPr>
+          <w:rFonts w:ascii="標楷體" w:eastAsia="標楷體" w:hAnsi="標楷體" w:hint="eastAsia"/>
+        </w:rPr>
+        <w:t>2.</w:t>
+      </w:r>
+      <w:r>
+        <w:rPr>
+          <w:rFonts w:ascii="標楷體" w:eastAsia="標楷體" w:hAnsi="標楷體" w:hint="eastAsia"/>
+        </w:rPr>
+        <w:tab/>
+        <w:t>可依系列/創作者分類</w:t>
+      </w:r>
+    </w:p>
+    <w:p>
+      <w:pPr>
+        <w:ind w:left="480"/>
+        <w:rPr>
+          <w:rFonts w:ascii="標楷體" w:eastAsia="標楷體" w:hAnsi="標楷體"/>
+        </w:rPr>
+      </w:pPr>
+      <w:r>
+        <w:rPr>
+          <w:rFonts w:ascii="標楷體" w:eastAsia="標楷體" w:hAnsi="標楷體" w:hint="eastAsia"/>
+        </w:rPr>
+        <w:t></w:t>
+      </w:r>
+      <w:r>
+        <w:rPr>
+          <w:rFonts w:ascii="標楷體" w:eastAsia="標楷體" w:hAnsi="標楷體" w:hint="eastAsia"/>
+        </w:rPr>
+        <w:tab/>
+        <w:t>購買紀錄與自動填寫：</w:t>
+      </w:r>
+    </w:p>
+    <w:p>
+      <w:pPr>
+        <w:ind w:left="480"/>
+        <w:rPr>
+          <w:rFonts w:ascii="標楷體" w:eastAsia="標楷體" w:hAnsi="標楷體"/>
+        </w:rPr>
+      </w:pPr>
+      <w:r>
+        <w:rPr>
+          <w:rFonts w:ascii="標楷體" w:eastAsia="標楷體" w:hAnsi="標楷體" w:hint="eastAsia"/>
+        </w:rPr>
+        <w:t>1.</w:t>
+      </w:r>
+      <w:r>
+        <w:rPr>
+          <w:rFonts w:ascii="標楷體" w:eastAsia="標楷體" w:hAnsi="標楷體" w:hint="eastAsia"/>
+        </w:rPr>
+        <w:tab/>
+        <w:t>查詢歷史訂單</w:t>
+      </w:r>
+    </w:p>
+    <w:p>
+      <w:pPr>
+        <w:ind w:left="480"/>
+        <w:rPr>
+          <w:rFonts w:ascii="標楷體" w:eastAsia="標楷體" w:hAnsi="標楷體"/>
+        </w:rPr>
+      </w:pPr>
+      <w:r>
+        <w:rPr>
+          <w:rFonts w:ascii="標楷體" w:eastAsia="標楷體" w:hAnsi="標楷體" w:hint="eastAsia"/>
+        </w:rPr>
+        <w:t>2.</w:t>
+      </w:r>
+      <w:r>
+        <w:rPr>
+          <w:rFonts w:ascii="標楷體" w:eastAsia="標楷體" w:hAnsi="標楷體" w:hint="eastAsia"/>
+        </w:rPr>
+        <w:tab/>
+        <w:t>自動帶入上次使用的收件資訊</w:t>
+      </w:r>
+    </w:p>
+    <w:p>
+      <w:pPr>
+        <w:ind w:left="480"/>
+        <w:rPr>
+          <w:rFonts w:ascii="標楷體" w:eastAsia="標楷體" w:hAnsi="標楷體"/>
+        </w:rPr>
+      </w:pPr>
+      <w:r>
+        <w:rPr>
+          <w:rFonts w:ascii="標楷體" w:eastAsia="標楷體" w:hAnsi="標楷體" w:hint="eastAsia"/>
+        </w:rPr>
+        <w:t>3.</w:t>
+      </w:r>
+      <w:r>
+        <w:rPr>
+          <w:rFonts w:ascii="標楷體" w:eastAsia="標楷體" w:hAnsi="標楷體" w:hint="eastAsia"/>
+        </w:rPr>
+        <w:tab/>
+        <w:t>儲存多組收件資訊</w:t>
+      </w:r>
+    </w:p>
+    <w:p>
+      <w:pPr>
+        <w:ind w:left="480"/>
+        <w:rPr>
+          <w:rFonts w:ascii="標楷體" w:eastAsia="標楷體" w:hAnsi="標楷體"/>
+        </w:rPr>
+      </w:pPr>
+      <w:r>
+        <w:rPr>
+          <w:rFonts w:ascii="標楷體" w:eastAsia="標楷體" w:hAnsi="標楷體" w:hint="eastAsia"/>
+        </w:rPr>
+        <w:t></w:t>
+      </w:r>
+      <w:r>
+        <w:rPr>
+          <w:rFonts w:ascii="標楷體" w:eastAsia="標楷體" w:hAnsi="標楷體" w:hint="eastAsia"/>
+        </w:rPr>
+        <w:tab/>
+        <w:t>通知與互動：</w:t>
+      </w:r>
+    </w:p>
+    <w:p>
+      <w:pPr>
+        <w:ind w:left="480"/>
+        <w:rPr>
+          <w:rFonts w:ascii="標楷體" w:eastAsia="標楷體" w:hAnsi="標楷體"/>
+        </w:rPr>
+      </w:pPr>
+      <w:r>
+        <w:rPr>
+          <w:rFonts w:ascii="標楷體" w:eastAsia="標楷體" w:hAnsi="標楷體" w:hint="eastAsia"/>
+        </w:rPr>
+        <w:t>1.</w:t>
+      </w:r>
+      <w:r>
+        <w:rPr>
+          <w:rFonts w:ascii="標楷體" w:eastAsia="標楷體" w:hAnsi="標楷體" w:hint="eastAsia"/>
+        </w:rPr>
+        <w:tab/>
+        <w:t>商品上新提醒</w:t>
+      </w:r>
+    </w:p>
+    <w:p>
+      <w:pPr>
+        <w:ind w:left="480"/>
+        <w:rPr>
+          <w:rFonts w:ascii="標楷體" w:eastAsia="標楷體" w:hAnsi="標楷體"/>
+        </w:rPr>
+      </w:pPr>
+      <w:r>
+        <w:rPr>
+          <w:rFonts w:ascii="標楷體" w:eastAsia="標楷體" w:hAnsi="標楷體" w:hint="eastAsia"/>
+        </w:rPr>
+        <w:t>2.</w:t>
+      </w:r>
+      <w:r>
+        <w:rPr>
+          <w:rFonts w:ascii="標楷體" w:eastAsia="標楷體" w:hAnsi="標楷體" w:hint="eastAsia"/>
+        </w:rPr>
+        <w:tab/>
+        <w:t>商品評價與留言</w:t>
+      </w:r>
+    </w:p>
+    <w:p>
+      <w:pPr>
+        <w:ind w:left="480"/>
+        <w:rPr>
+          <w:rFonts w:ascii="標楷體" w:eastAsia="標楷體" w:hAnsi="標楷體"/>
+        </w:rPr>
+      </w:pPr>
+      <w:r>
+        <w:rPr>
+          <w:rFonts w:ascii="標楷體" w:eastAsia="標楷體" w:hAnsi="標楷體" w:hint="eastAsia"/>
+        </w:rPr>
+        <w:t>3.</w:t>
+      </w:r>
+      <w:r>
+        <w:rPr>
+          <w:rFonts w:ascii="標楷體" w:eastAsia="標楷體" w:hAnsi="標楷體" w:hint="eastAsia"/>
+        </w:rPr>
+        <w:tab/>
+        <w:t>出貨通知、數位商品下載提醒</w:t>
+      </w:r>
+      <w:r>
+        <w:rPr>
+          <w:rFonts w:ascii="標楷體" w:eastAsia="標楷體" w:hAnsi="標楷體" w:hint="eastAsia"/>
+        </w:rPr>
+        <w:t xml:space="preserve"> </w:t>
+      </w:r>
+      <w:permEnd w:id="1690263647"/>
     </w:p>
     <w:p>
       <w:pPr>
@@ -1288,7 +2309,7 @@
                 </w:rPr>
                 <w:id w:val="1713382485"/>
                 <w14:checkbox>
-                  <w14:checked w14:val="0"/>
+                  <w14:checked w14:val="1"/>
                   <w14:checkedState w14:val="2612" w14:font="MS Gothic"/>
                   <w14:uncheckedState w14:val="2610" w14:font="MS Gothic"/>
                 </w14:checkbox>
@@ -1300,7 +2321,7 @@
                   <w:rPr>
                     <w:rFonts w:ascii="MS Gothic" w:eastAsia="MS Gothic" w:hAnsi="MS Gothic" w:hint="eastAsia"/>
                   </w:rPr>
-                  <w:t>☐</w:t>
+                  <w:t>☒</w:t>
                 </w:r>
               </w:sdtContent>
             </w:sdt>
@@ -3332,7 +4353,7 @@
                 </w:rPr>
                 <w:id w:val="-713041272"/>
                 <w14:checkbox>
-                  <w14:checked w14:val="0"/>
+                  <w14:checked w14:val="1"/>
                   <w14:checkedState w14:val="2612" w14:font="MS Gothic"/>
                   <w14:uncheckedState w14:val="2610" w14:font="MS Gothic"/>
                 </w14:checkbox>
@@ -3344,7 +4365,7 @@
                   <w:rPr>
                     <w:rFonts w:ascii="MS Gothic" w:eastAsia="MS Gothic" w:hAnsi="MS Gothic" w:hint="eastAsia"/>
                   </w:rPr>
-                  <w:t>☐</w:t>
+                  <w:t>☒</w:t>
                 </w:r>
               </w:sdtContent>
             </w:sdt>
@@ -3534,6 +4555,8 @@
               </w:rPr>
               <w:t xml:space="preserve"> 其它：</w:t>
             </w:r>
+            <w:bookmarkStart w:id="1" w:name="_GoBack"/>
+            <w:bookmarkEnd w:id="1"/>
             <w:permStart w:id="922441060" w:edGrp="everyone"/>
             <w:permEnd w:id="922441060"/>
           </w:p>
@@ -3687,7 +4710,7 @@
 </file>
 
 <file path=word/endnotes.xml><?xml version="1.0" encoding="utf-8"?>
-<w:endnotes xmlns:wpc="http://schemas.microsoft.com/office/word/2010/wordprocessingCanvas" xmlns:cx="http://schemas.microsoft.com/office/drawing/2014/chartex" xmlns:cx1="http://schemas.microsoft.com/office/drawing/2015/9/8/chartex" xmlns:cx2="http://schemas.microsoft.com/office/drawing/2015/10/21/chartex" xmlns:cx3="http://schemas.microsoft.com/office/drawing/2016/5/9/chartex" xmlns:cx4="http://schemas.microsoft.com/office/drawing/2016/5/10/chartex" xmlns:cx5="http://schemas.microsoft.com/office/drawing/2016/5/11/chartex" xmlns:cx6="http://schemas.microsoft.com/office/drawing/2016/5/12/chartex" xmlns:cx7="http://schemas.microsoft.com/office/drawing/2016/5/13/chartex" xmlns:cx8="http://schemas.microsoft.com/office/drawing/2016/5/14/chartex" xmlns:mc="http://schemas.openxmlformats.org/markup-compatibility/2006" xmlns:aink="http://schemas.microsoft.com/office/drawing/2016/ink" xmlns:am3d="http://schemas.microsoft.com/office/drawing/2017/model3d" xmlns:o="urn:schemas-microsoft-com:office:office" xmlns:r="http://schemas.openxmlformats.org/officeDocument/2006/relationships" xmlns:m="http://schemas.openxmlformats.org/officeDocument/2006/math" xmlns:v="urn:schemas-microsoft-com:vml" xmlns:wp14="http://schemas.microsoft.com/office/word/2010/wordprocessingDrawing" xmlns:wp="http://schemas.openxmlformats.org/drawingml/2006/wordprocessingDrawing" xmlns:w10="urn:schemas-microsoft-com:office:word" xmlns:w="http://schemas.openxmlformats.org/wordprocessingml/2006/main" xmlns:w14="http://schemas.microsoft.com/office/word/2010/wordml" xmlns:w15="http://schemas.microsoft.com/office/word/2012/wordml" xmlns:w16cid="http://schemas.microsoft.com/office/word/2016/wordml/cid" xmlns:w16se="http://schemas.microsoft.com/office/word/2015/wordml/symex" xmlns:wpg="http://schemas.microsoft.com/office/word/2010/wordprocessingGroup" xmlns:wpi="http://schemas.microsoft.com/office/word/2010/wordprocessingInk" xmlns:wne="http://schemas.microsoft.com/office/word/2006/wordml" xmlns:wps="http://schemas.microsoft.com/office/word/2010/wordprocessingShape" mc:Ignorable="w14 w15 w16se w16cid wp14">
+<w:endnotes xmlns:wpc="http://schemas.microsoft.com/office/word/2010/wordprocessingCanvas" xmlns:cx="http://schemas.microsoft.com/office/drawing/2014/chartex" xmlns:cx1="http://schemas.microsoft.com/office/drawing/2015/9/8/chartex" xmlns:mc="http://schemas.openxmlformats.org/markup-compatibility/2006" xmlns:o="urn:schemas-microsoft-com:office:office" xmlns:r="http://schemas.openxmlformats.org/officeDocument/2006/relationships" xmlns:m="http://schemas.openxmlformats.org/officeDocument/2006/math" xmlns:v="urn:schemas-microsoft-com:vml" xmlns:wp14="http://schemas.microsoft.com/office/word/2010/wordprocessingDrawing" xmlns:wp="http://schemas.openxmlformats.org/drawingml/2006/wordprocessingDrawing" xmlns:w10="urn:schemas-microsoft-com:office:word" xmlns:w="http://schemas.openxmlformats.org/wordprocessingml/2006/main" xmlns:w14="http://schemas.microsoft.com/office/word/2010/wordml" xmlns:w15="http://schemas.microsoft.com/office/word/2012/wordml" xmlns:w16se="http://schemas.microsoft.com/office/word/2015/wordml/symex" xmlns:wpg="http://schemas.microsoft.com/office/word/2010/wordprocessingGroup" xmlns:wpi="http://schemas.microsoft.com/office/word/2010/wordprocessingInk" xmlns:wne="http://schemas.microsoft.com/office/word/2006/wordml" xmlns:wps="http://schemas.microsoft.com/office/word/2010/wordprocessingShape" mc:Ignorable="w14 w15 w16se wp14">
   <w:endnote w:type="separator" w:id="-1">
     <w:p>
       <w:r>
@@ -3706,7 +4729,7 @@
 </file>
 
 <file path=word/footer1.xml><?xml version="1.0" encoding="utf-8"?>
-<w:ftr xmlns:wpc="http://schemas.microsoft.com/office/word/2010/wordprocessingCanvas" xmlns:cx="http://schemas.microsoft.com/office/drawing/2014/chartex" xmlns:cx1="http://schemas.microsoft.com/office/drawing/2015/9/8/chartex" xmlns:cx2="http://schemas.microsoft.com/office/drawing/2015/10/21/chartex" xmlns:cx3="http://schemas.microsoft.com/office/drawing/2016/5/9/chartex" xmlns:cx4="http://schemas.microsoft.com/office/drawing/2016/5/10/chartex" xmlns:cx5="http://schemas.microsoft.com/office/drawing/2016/5/11/chartex" xmlns:cx6="http://schemas.microsoft.com/office/drawing/2016/5/12/chartex" xmlns:cx7="http://schemas.microsoft.com/office/drawing/2016/5/13/chartex" xmlns:cx8="http://schemas.microsoft.com/office/drawing/2016/5/14/chartex" xmlns:mc="http://schemas.openxmlformats.org/markup-compatibility/2006" xmlns:aink="http://schemas.microsoft.com/office/drawing/2016/ink" xmlns:am3d="http://schemas.microsoft.com/office/drawing/2017/model3d" xmlns:o="urn:schemas-microsoft-com:office:office" xmlns:r="http://schemas.openxmlformats.org/officeDocument/2006/relationships" xmlns:m="http://schemas.openxmlformats.org/officeDocument/2006/math" xmlns:v="urn:schemas-microsoft-com:vml" xmlns:wp14="http://schemas.microsoft.com/office/word/2010/wordprocessingDrawing" xmlns:wp="http://schemas.openxmlformats.org/drawingml/2006/wordprocessingDrawing" xmlns:w10="urn:schemas-microsoft-com:office:word" xmlns:w="http://schemas.openxmlformats.org/wordprocessingml/2006/main" xmlns:w14="http://schemas.microsoft.com/office/word/2010/wordml" xmlns:w15="http://schemas.microsoft.com/office/word/2012/wordml" xmlns:w16cid="http://schemas.microsoft.com/office/word/2016/wordml/cid" xmlns:w16se="http://schemas.microsoft.com/office/word/2015/wordml/symex" xmlns:wpg="http://schemas.microsoft.com/office/word/2010/wordprocessingGroup" xmlns:wpi="http://schemas.microsoft.com/office/word/2010/wordprocessingInk" xmlns:wne="http://schemas.microsoft.com/office/word/2006/wordml" xmlns:wps="http://schemas.microsoft.com/office/word/2010/wordprocessingShape" mc:Ignorable="w14 w15 w16se w16cid wp14">
+<w:ftr xmlns:wpc="http://schemas.microsoft.com/office/word/2010/wordprocessingCanvas" xmlns:cx="http://schemas.microsoft.com/office/drawing/2014/chartex" xmlns:cx1="http://schemas.microsoft.com/office/drawing/2015/9/8/chartex" xmlns:mc="http://schemas.openxmlformats.org/markup-compatibility/2006" xmlns:o="urn:schemas-microsoft-com:office:office" xmlns:r="http://schemas.openxmlformats.org/officeDocument/2006/relationships" xmlns:m="http://schemas.openxmlformats.org/officeDocument/2006/math" xmlns:v="urn:schemas-microsoft-com:vml" xmlns:wp14="http://schemas.microsoft.com/office/word/2010/wordprocessingDrawing" xmlns:wp="http://schemas.openxmlformats.org/drawingml/2006/wordprocessingDrawing" xmlns:w10="urn:schemas-microsoft-com:office:word" xmlns:w="http://schemas.openxmlformats.org/wordprocessingml/2006/main" xmlns:w14="http://schemas.microsoft.com/office/word/2010/wordml" xmlns:w15="http://schemas.microsoft.com/office/word/2012/wordml" xmlns:w16se="http://schemas.microsoft.com/office/word/2015/wordml/symex" xmlns:wpg="http://schemas.microsoft.com/office/word/2010/wordprocessingGroup" xmlns:wpi="http://schemas.microsoft.com/office/word/2010/wordprocessingInk" xmlns:wne="http://schemas.microsoft.com/office/word/2006/wordml" xmlns:wps="http://schemas.microsoft.com/office/word/2010/wordprocessingShape" mc:Ignorable="w14 w15 w16se wp14">
   <w:sdt>
     <w:sdtPr>
       <w:id w:val="1725109478"/>
@@ -3734,9 +4757,10 @@
         </w:r>
         <w:r>
           <w:rPr>
+            <w:noProof/>
             <w:lang w:val="zh-TW"/>
           </w:rPr>
-          <w:t>2</w:t>
+          <w:t>4</w:t>
         </w:r>
         <w:r>
           <w:fldChar w:fldCharType="end"/>
@@ -3748,7 +4772,7 @@
 </file>
 
 <file path=word/footnotes.xml><?xml version="1.0" encoding="utf-8"?>
-<w:footnotes xmlns:wpc="http://schemas.microsoft.com/office/word/2010/wordprocessingCanvas" xmlns:cx="http://schemas.microsoft.com/office/drawing/2014/chartex" xmlns:cx1="http://schemas.microsoft.com/office/drawing/2015/9/8/chartex" xmlns:cx2="http://schemas.microsoft.com/office/drawing/2015/10/21/chartex" xmlns:cx3="http://schemas.microsoft.com/office/drawing/2016/5/9/chartex" xmlns:cx4="http://schemas.microsoft.com/office/drawing/2016/5/10/chartex" xmlns:cx5="http://schemas.microsoft.com/office/drawing/2016/5/11/chartex" xmlns:cx6="http://schemas.microsoft.com/office/drawing/2016/5/12/chartex" xmlns:cx7="http://schemas.microsoft.com/office/drawing/2016/5/13/chartex" xmlns:cx8="http://schemas.microsoft.com/office/drawing/2016/5/14/chartex" xmlns:mc="http://schemas.openxmlformats.org/markup-compatibility/2006" xmlns:aink="http://schemas.microsoft.com/office/drawing/2016/ink" xmlns:am3d="http://schemas.microsoft.com/office/drawing/2017/model3d" xmlns:o="urn:schemas-microsoft-com:office:office" xmlns:r="http://schemas.openxmlformats.org/officeDocument/2006/relationships" xmlns:m="http://schemas.openxmlformats.org/officeDocument/2006/math" xmlns:v="urn:schemas-microsoft-com:vml" xmlns:wp14="http://schemas.microsoft.com/office/word/2010/wordprocessingDrawing" xmlns:wp="http://schemas.openxmlformats.org/drawingml/2006/wordprocessingDrawing" xmlns:w10="urn:schemas-microsoft-com:office:word" xmlns:w="http://schemas.openxmlformats.org/wordprocessingml/2006/main" xmlns:w14="http://schemas.microsoft.com/office/word/2010/wordml" xmlns:w15="http://schemas.microsoft.com/office/word/2012/wordml" xmlns:w16cid="http://schemas.microsoft.com/office/word/2016/wordml/cid" xmlns:w16se="http://schemas.microsoft.com/office/word/2015/wordml/symex" xmlns:wpg="http://schemas.microsoft.com/office/word/2010/wordprocessingGroup" xmlns:wpi="http://schemas.microsoft.com/office/word/2010/wordprocessingInk" xmlns:wne="http://schemas.microsoft.com/office/word/2006/wordml" xmlns:wps="http://schemas.microsoft.com/office/word/2010/wordprocessingShape" mc:Ignorable="w14 w15 w16se w16cid wp14">
+<w:footnotes xmlns:wpc="http://schemas.microsoft.com/office/word/2010/wordprocessingCanvas" xmlns:cx="http://schemas.microsoft.com/office/drawing/2014/chartex" xmlns:cx1="http://schemas.microsoft.com/office/drawing/2015/9/8/chartex" xmlns:mc="http://schemas.openxmlformats.org/markup-compatibility/2006" xmlns:o="urn:schemas-microsoft-com:office:office" xmlns:r="http://schemas.openxmlformats.org/officeDocument/2006/relationships" xmlns:m="http://schemas.openxmlformats.org/officeDocument/2006/math" xmlns:v="urn:schemas-microsoft-com:vml" xmlns:wp14="http://schemas.microsoft.com/office/word/2010/wordprocessingDrawing" xmlns:wp="http://schemas.openxmlformats.org/drawingml/2006/wordprocessingDrawing" xmlns:w10="urn:schemas-microsoft-com:office:word" xmlns:w="http://schemas.openxmlformats.org/wordprocessingml/2006/main" xmlns:w14="http://schemas.microsoft.com/office/word/2010/wordml" xmlns:w15="http://schemas.microsoft.com/office/word/2012/wordml" xmlns:w16se="http://schemas.microsoft.com/office/word/2015/wordml/symex" xmlns:wpg="http://schemas.microsoft.com/office/word/2010/wordprocessingGroup" xmlns:wpi="http://schemas.microsoft.com/office/word/2010/wordprocessingInk" xmlns:wne="http://schemas.microsoft.com/office/word/2006/wordml" xmlns:wps="http://schemas.microsoft.com/office/word/2010/wordprocessingShape" mc:Ignorable="w14 w15 w16se wp14">
   <w:footnote w:type="separator" w:id="-1">
     <w:p>
       <w:r>
@@ -3767,7 +4791,7 @@
 </file>
 
 <file path=word/header1.xml><?xml version="1.0" encoding="utf-8"?>
-<w:hdr xmlns:wpc="http://schemas.microsoft.com/office/word/2010/wordprocessingCanvas" xmlns:cx="http://schemas.microsoft.com/office/drawing/2014/chartex" xmlns:cx1="http://schemas.microsoft.com/office/drawing/2015/9/8/chartex" xmlns:cx2="http://schemas.microsoft.com/office/drawing/2015/10/21/chartex" xmlns:cx3="http://schemas.microsoft.com/office/drawing/2016/5/9/chartex" xmlns:cx4="http://schemas.microsoft.com/office/drawing/2016/5/10/chartex" xmlns:cx5="http://schemas.microsoft.com/office/drawing/2016/5/11/chartex" xmlns:cx6="http://schemas.microsoft.com/office/drawing/2016/5/12/chartex" xmlns:cx7="http://schemas.microsoft.com/office/drawing/2016/5/13/chartex" xmlns:cx8="http://schemas.microsoft.com/office/drawing/2016/5/14/chartex" xmlns:mc="http://schemas.openxmlformats.org/markup-compatibility/2006" xmlns:aink="http://schemas.microsoft.com/office/drawing/2016/ink" xmlns:am3d="http://schemas.microsoft.com/office/drawing/2017/model3d" xmlns:o="urn:schemas-microsoft-com:office:office" xmlns:r="http://schemas.openxmlformats.org/officeDocument/2006/relationships" xmlns:m="http://schemas.openxmlformats.org/officeDocument/2006/math" xmlns:v="urn:schemas-microsoft-com:vml" xmlns:wp14="http://schemas.microsoft.com/office/word/2010/wordprocessingDrawing" xmlns:wp="http://schemas.openxmlformats.org/drawingml/2006/wordprocessingDrawing" xmlns:w10="urn:schemas-microsoft-com:office:word" xmlns:w="http://schemas.openxmlformats.org/wordprocessingml/2006/main" xmlns:w14="http://schemas.microsoft.com/office/word/2010/wordml" xmlns:w15="http://schemas.microsoft.com/office/word/2012/wordml" xmlns:w16cid="http://schemas.microsoft.com/office/word/2016/wordml/cid" xmlns:w16se="http://schemas.microsoft.com/office/word/2015/wordml/symex" xmlns:wpg="http://schemas.microsoft.com/office/word/2010/wordprocessingGroup" xmlns:wpi="http://schemas.microsoft.com/office/word/2010/wordprocessingInk" xmlns:wne="http://schemas.microsoft.com/office/word/2006/wordml" xmlns:wps="http://schemas.microsoft.com/office/word/2010/wordprocessingShape" mc:Ignorable="w14 w15 w16se w16cid wp14">
+<w:hdr xmlns:wpc="http://schemas.microsoft.com/office/word/2010/wordprocessingCanvas" xmlns:cx="http://schemas.microsoft.com/office/drawing/2014/chartex" xmlns:cx1="http://schemas.microsoft.com/office/drawing/2015/9/8/chartex" xmlns:mc="http://schemas.openxmlformats.org/markup-compatibility/2006" xmlns:o="urn:schemas-microsoft-com:office:office" xmlns:r="http://schemas.openxmlformats.org/officeDocument/2006/relationships" xmlns:m="http://schemas.openxmlformats.org/officeDocument/2006/math" xmlns:v="urn:schemas-microsoft-com:vml" xmlns:wp14="http://schemas.microsoft.com/office/word/2010/wordprocessingDrawing" xmlns:wp="http://schemas.openxmlformats.org/drawingml/2006/wordprocessingDrawing" xmlns:w10="urn:schemas-microsoft-com:office:word" xmlns:w="http://schemas.openxmlformats.org/wordprocessingml/2006/main" xmlns:w14="http://schemas.microsoft.com/office/word/2010/wordml" xmlns:w15="http://schemas.microsoft.com/office/word/2012/wordml" xmlns:w16se="http://schemas.microsoft.com/office/word/2015/wordml/symex" xmlns:wpg="http://schemas.microsoft.com/office/word/2010/wordprocessingGroup" xmlns:wpi="http://schemas.microsoft.com/office/word/2010/wordprocessingInk" xmlns:wne="http://schemas.microsoft.com/office/word/2006/wordml" xmlns:wps="http://schemas.microsoft.com/office/word/2010/wordprocessingShape" mc:Ignorable="w14 w15 w16se wp14">
   <w:p>
     <w:pPr>
       <w:pStyle w:val="a3"/>
@@ -3814,7 +4838,7 @@
 </file>
 
 <file path=word/numbering.xml><?xml version="1.0" encoding="utf-8"?>
-<w:numbering xmlns:wpc="http://schemas.microsoft.com/office/word/2010/wordprocessingCanvas" xmlns:cx="http://schemas.microsoft.com/office/drawing/2014/chartex" xmlns:cx1="http://schemas.microsoft.com/office/drawing/2015/9/8/chartex" xmlns:cx2="http://schemas.microsoft.com/office/drawing/2015/10/21/chartex" xmlns:cx3="http://schemas.microsoft.com/office/drawing/2016/5/9/chartex" xmlns:cx4="http://schemas.microsoft.com/office/drawing/2016/5/10/chartex" xmlns:cx5="http://schemas.microsoft.com/office/drawing/2016/5/11/chartex" xmlns:cx6="http://schemas.microsoft.com/office/drawing/2016/5/12/chartex" xmlns:cx7="http://schemas.microsoft.com/office/drawing/2016/5/13/chartex" xmlns:cx8="http://schemas.microsoft.com/office/drawing/2016/5/14/chartex" xmlns:mc="http://schemas.openxmlformats.org/markup-compatibility/2006" xmlns:aink="http://schemas.microsoft.com/office/drawing/2016/ink" xmlns:am3d="http://schemas.microsoft.com/office/drawing/2017/model3d" xmlns:o="urn:schemas-microsoft-com:office:office" xmlns:r="http://schemas.openxmlformats.org/officeDocument/2006/relationships" xmlns:m="http://schemas.openxmlformats.org/officeDocument/2006/math" xmlns:v="urn:schemas-microsoft-com:vml" xmlns:wp14="http://schemas.microsoft.com/office/word/2010/wordprocessingDrawing" xmlns:wp="http://schemas.openxmlformats.org/drawingml/2006/wordprocessingDrawing" xmlns:w10="urn:schemas-microsoft-com:office:word" xmlns:w="http://schemas.openxmlformats.org/wordprocessingml/2006/main" xmlns:w14="http://schemas.microsoft.com/office/word/2010/wordml" xmlns:w15="http://schemas.microsoft.com/office/word/2012/wordml" xmlns:w16cid="http://schemas.microsoft.com/office/word/2016/wordml/cid" xmlns:w16se="http://schemas.microsoft.com/office/word/2015/wordml/symex" xmlns:wpg="http://schemas.microsoft.com/office/word/2010/wordprocessingGroup" xmlns:wpi="http://schemas.microsoft.com/office/word/2010/wordprocessingInk" xmlns:wne="http://schemas.microsoft.com/office/word/2006/wordml" xmlns:wps="http://schemas.microsoft.com/office/word/2010/wordprocessingShape" mc:Ignorable="w14 w15 w16se w16cid wp14">
+<w:numbering xmlns:wpc="http://schemas.microsoft.com/office/word/2010/wordprocessingCanvas" xmlns:cx="http://schemas.microsoft.com/office/drawing/2014/chartex" xmlns:cx1="http://schemas.microsoft.com/office/drawing/2015/9/8/chartex" xmlns:mc="http://schemas.openxmlformats.org/markup-compatibility/2006" xmlns:o="urn:schemas-microsoft-com:office:office" xmlns:r="http://schemas.openxmlformats.org/officeDocument/2006/relationships" xmlns:m="http://schemas.openxmlformats.org/officeDocument/2006/math" xmlns:v="urn:schemas-microsoft-com:vml" xmlns:wp14="http://schemas.microsoft.com/office/word/2010/wordprocessingDrawing" xmlns:wp="http://schemas.openxmlformats.org/drawingml/2006/wordprocessingDrawing" xmlns:w10="urn:schemas-microsoft-com:office:word" xmlns:w="http://schemas.openxmlformats.org/wordprocessingml/2006/main" xmlns:w14="http://schemas.microsoft.com/office/word/2010/wordml" xmlns:w15="http://schemas.microsoft.com/office/word/2012/wordml" xmlns:w16se="http://schemas.microsoft.com/office/word/2015/wordml/symex" xmlns:wpg="http://schemas.microsoft.com/office/word/2010/wordprocessingGroup" xmlns:wpi="http://schemas.microsoft.com/office/word/2010/wordprocessingInk" xmlns:wne="http://schemas.microsoft.com/office/word/2006/wordml" xmlns:wps="http://schemas.microsoft.com/office/word/2010/wordprocessingShape" mc:Ignorable="w14 w15 w16se wp14">
   <w:abstractNum w:abstractNumId="0" w15:restartNumberingAfterBreak="0">
     <w:nsid w:val="30AD2269"/>
     <w:multiLevelType w:val="hybridMultilevel"/>
@@ -4731,7 +5755,7 @@
 </file>
 
 <file path=word/styles.xml><?xml version="1.0" encoding="utf-8"?>
-<w:styles xmlns:mc="http://schemas.openxmlformats.org/markup-compatibility/2006" xmlns:r="http://schemas.openxmlformats.org/officeDocument/2006/relationships" xmlns:w="http://schemas.openxmlformats.org/wordprocessingml/2006/main" xmlns:w14="http://schemas.microsoft.com/office/word/2010/wordml" xmlns:w15="http://schemas.microsoft.com/office/word/2012/wordml" xmlns:w16cid="http://schemas.microsoft.com/office/word/2016/wordml/cid" xmlns:w16se="http://schemas.microsoft.com/office/word/2015/wordml/symex" mc:Ignorable="w14 w15 w16se w16cid">
+<w:styles xmlns:mc="http://schemas.openxmlformats.org/markup-compatibility/2006" xmlns:r="http://schemas.openxmlformats.org/officeDocument/2006/relationships" xmlns:w="http://schemas.openxmlformats.org/wordprocessingml/2006/main" xmlns:w14="http://schemas.microsoft.com/office/word/2010/wordml" xmlns:w15="http://schemas.microsoft.com/office/word/2012/wordml" xmlns:w16se="http://schemas.microsoft.com/office/word/2015/wordml/symex" mc:Ignorable="w14 w15 w16se">
   <w:docDefaults>
     <w:rPrDefault>
       <w:rPr>
@@ -4744,7 +5768,7 @@
     </w:rPrDefault>
     <w:pPrDefault/>
   </w:docDefaults>
-  <w:latentStyles w:defLockedState="0" w:defUIPriority="99" w:defSemiHidden="0" w:defUnhideWhenUsed="0" w:defQFormat="0" w:count="375">
+  <w:latentStyles w:defLockedState="0" w:defUIPriority="99" w:defSemiHidden="0" w:defUnhideWhenUsed="0" w:defQFormat="0" w:count="371">
     <w:lsdException w:name="Normal" w:uiPriority="0" w:qFormat="1"/>
     <w:lsdException w:name="heading 1" w:uiPriority="9" w:qFormat="1"/>
     <w:lsdException w:name="heading 2" w:semiHidden="1" w:uiPriority="9" w:unhideWhenUsed="1" w:qFormat="1"/>
@@ -5116,10 +6140,6 @@
     <w:lsdException w:name="List Table 5 Dark Accent 6" w:uiPriority="50"/>
     <w:lsdException w:name="List Table 6 Colorful Accent 6" w:uiPriority="51"/>
     <w:lsdException w:name="List Table 7 Colorful Accent 6" w:uiPriority="52"/>
-    <w:lsdException w:name="Mention" w:semiHidden="1" w:unhideWhenUsed="1"/>
-    <w:lsdException w:name="Smart Hyperlink" w:semiHidden="1" w:unhideWhenUsed="1"/>
-    <w:lsdException w:name="Hashtag" w:semiHidden="1" w:unhideWhenUsed="1"/>
-    <w:lsdException w:name="Unresolved Mention" w:semiHidden="1" w:unhideWhenUsed="1"/>
   </w:latentStyles>
   <w:style w:type="paragraph" w:default="1" w:styleId="a">
     <w:name w:val="Normal"/>
@@ -5702,7 +6722,7 @@
 </file>
 
 <file path=customXml/itemProps1.xml><?xml version="1.0" encoding="utf-8"?>
-<ds:datastoreItem xmlns:ds="http://schemas.openxmlformats.org/officeDocument/2006/customXml" ds:itemID="{D6E1893A-1EA2-450A-9E46-9EF7EEED639B}">
+<ds:datastoreItem xmlns:ds="http://schemas.openxmlformats.org/officeDocument/2006/customXml" ds:itemID="{E769824A-6532-413C-A829-ED440E7255DB}">
   <ds:schemaRefs>
     <ds:schemaRef ds:uri="http://schemas.openxmlformats.org/officeDocument/2006/bibliography"/>
   </ds:schemaRefs>

</xml_diff>